<commit_message>
Correção final do teste AB e surpresa com a de agradecimento nas docs.
</commit_message>
<xml_diff>
--- a/Relatórios/RoteiroBI.docx
+++ b/Relatórios/RoteiroBI.docx
@@ -641,27 +641,7 @@
           <w:szCs w:val="24"/>
           <w:lang w:eastAsia="pt-BR"/>
         </w:rPr>
-        <w:t xml:space="preserve">O </w:t>
-      </w:r>
-      <w:proofErr w:type="spellStart"/>
-      <w:r>
-        <w:rPr>
-          <w:rFonts w:eastAsia="Times New Roman" w:cstheme="minorHAnsi"/>
-          <w:sz w:val="24"/>
-          <w:szCs w:val="24"/>
-          <w:lang w:eastAsia="pt-BR"/>
-        </w:rPr>
-        <w:t>treemap</w:t>
-      </w:r>
-      <w:proofErr w:type="spellEnd"/>
-      <w:r>
-        <w:rPr>
-          <w:rFonts w:eastAsia="Times New Roman" w:cstheme="minorHAnsi"/>
-          <w:sz w:val="24"/>
-          <w:szCs w:val="24"/>
-          <w:lang w:eastAsia="pt-BR"/>
-        </w:rPr>
-        <w:t xml:space="preserve"> exibe as cidades com as maiores médias de satisfação, sendo </w:t>
+        <w:t xml:space="preserve">O treemap exibe as cidades com as maiores médias de satisfação, sendo </w:t>
       </w:r>
       <w:r>
         <w:rPr>
@@ -730,7 +710,7 @@
           <w:szCs w:val="27"/>
           <w:lang w:eastAsia="pt-BR"/>
         </w:rPr>
-        <w:t>6. Conclusão e Recomendações</w:t>
+        <w:t>6. Conclusão</w:t>
       </w:r>
     </w:p>
     <w:p>

</xml_diff>